<commit_message>
timestamp randomize for testing
</commit_message>
<xml_diff>
--- a/Project Scope Plan.docx
+++ b/Project Scope Plan.docx
@@ -2,29 +2,6 @@
 <file path=word/document.xml><?xml version="1.0" encoding="utf-8"?>
 <w:document xmlns:ve="http://schemas.openxmlformats.org/markup-compatibility/2006" xmlns:o="urn:schemas-microsoft-com:office:office" xmlns:r="http://schemas.openxmlformats.org/officeDocument/2006/relationships" xmlns:m="http://schemas.openxmlformats.org/officeDocument/2006/math" xmlns:v="urn:schemas-microsoft-com:vml" xmlns:wp="http://schemas.openxmlformats.org/drawingml/2006/wordprocessingDrawing" xmlns:w10="urn:schemas-microsoft-com:office:word" xmlns:w="http://schemas.openxmlformats.org/wordprocessingml/2006/main" xmlns:wne="http://schemas.microsoft.com/office/word/2006/wordml">
   <w:body>
-    <w:p>
-      <w:pPr>
-        <w:spacing w:before="100" w:beforeAutospacing="1" w:after="100" w:afterAutospacing="1" w:line="240" w:lineRule="auto"/>
-        <w:outlineLvl w:val="1"/>
-        <w:rPr>
-          <w:rFonts w:ascii="Times New Roman" w:eastAsia="Times New Roman" w:hAnsi="Times New Roman" w:cs="Times New Roman"/>
-          <w:b/>
-          <w:bCs/>
-          <w:sz w:val="36"/>
-          <w:szCs w:val="36"/>
-        </w:rPr>
-      </w:pPr>
-      <w:r>
-        <w:rPr>
-          <w:rFonts w:ascii="Times New Roman" w:eastAsia="Times New Roman" w:hAnsi="Times New Roman" w:cs="Times New Roman"/>
-          <w:b/>
-          <w:bCs/>
-          <w:sz w:val="36"/>
-          <w:szCs w:val="36"/>
-        </w:rPr>
-        <w:t>Project Title</w:t>
-      </w:r>
-    </w:p>
     <w:p>
       <w:pPr>
         <w:spacing w:before="100" w:beforeAutospacing="1" w:after="100" w:afterAutospacing="1" w:line="240" w:lineRule="auto"/>
@@ -970,7 +947,6 @@
                 <w:rFonts w:ascii="Courier New" w:eastAsia="Times New Roman" w:hAnsi="Courier New" w:cs="Courier New"/>
                 <w:sz w:val="20"/>
               </w:rPr>
-              <w:lastRenderedPageBreak/>
               <w:t>loading_unloading_time</w:t>
             </w:r>
             <w:proofErr w:type="spellEnd"/>
@@ -1027,6 +1003,7 @@
                 <w:rFonts w:ascii="Courier New" w:eastAsia="Times New Roman" w:hAnsi="Courier New" w:cs="Courier New"/>
                 <w:sz w:val="20"/>
               </w:rPr>
+              <w:lastRenderedPageBreak/>
               <w:t>handling_equipment_availability</w:t>
             </w:r>
             <w:proofErr w:type="spellEnd"/>
@@ -2387,70 +2364,59 @@
                 <w:sz w:val="24"/>
                 <w:szCs w:val="24"/>
               </w:rPr>
-              <w:t xml:space="preserve">Phase 2: Exploratory </w:t>
-            </w:r>
-            <w:r>
-              <w:rPr>
-                <w:rFonts w:ascii="Times New Roman" w:eastAsia="Times New Roman" w:hAnsi="Times New Roman" w:cs="Times New Roman"/>
-                <w:b/>
-                <w:bCs/>
+              <w:t>Phase 2: Exploratory Data Analysis (EDA)</w:t>
+            </w:r>
+          </w:p>
+        </w:tc>
+        <w:tc>
+          <w:tcPr>
+            <w:tcW w:w="0" w:type="auto"/>
+            <w:vAlign w:val="center"/>
+            <w:hideMark/>
+          </w:tcPr>
+          <w:p>
+            <w:pPr>
+              <w:spacing w:after="0" w:line="240" w:lineRule="auto"/>
+              <w:rPr>
+                <w:rFonts w:ascii="Times New Roman" w:eastAsia="Times New Roman" w:hAnsi="Times New Roman" w:cs="Times New Roman"/>
+                <w:sz w:val="24"/>
+                <w:szCs w:val="24"/>
+              </w:rPr>
+            </w:pPr>
+            <w:r>
+              <w:rPr>
+                <w:rFonts w:ascii="Times New Roman" w:eastAsia="Times New Roman" w:hAnsi="Times New Roman" w:cs="Times New Roman"/>
+                <w:sz w:val="24"/>
+                <w:szCs w:val="24"/>
+              </w:rPr>
+              <w:t>- Identify key correlations</w:t>
+            </w:r>
+            <w:r>
+              <w:rPr>
+                <w:rFonts w:ascii="Times New Roman" w:eastAsia="Times New Roman" w:hAnsi="Times New Roman" w:cs="Times New Roman"/>
+                <w:sz w:val="24"/>
+                <w:szCs w:val="24"/>
+              </w:rPr>
+              <w:br/>
+              <w:t>- Analyze distributions and anomalies</w:t>
+            </w:r>
+            <w:r>
+              <w:rPr>
+                <w:rFonts w:ascii="Times New Roman" w:eastAsia="Times New Roman" w:hAnsi="Times New Roman" w:cs="Times New Roman"/>
+                <w:sz w:val="24"/>
+                <w:szCs w:val="24"/>
+              </w:rPr>
+              <w:br/>
+              <w:t xml:space="preserve">- Detect seasonal or regional delay </w:t>
+            </w:r>
+            <w:r>
+              <w:rPr>
+                <w:rFonts w:ascii="Times New Roman" w:eastAsia="Times New Roman" w:hAnsi="Times New Roman" w:cs="Times New Roman"/>
                 <w:sz w:val="24"/>
                 <w:szCs w:val="24"/>
               </w:rPr>
               <w:lastRenderedPageBreak/>
-              <w:t>Data Analysis (EDA)</w:t>
-            </w:r>
-          </w:p>
-        </w:tc>
-        <w:tc>
-          <w:tcPr>
-            <w:tcW w:w="0" w:type="auto"/>
-            <w:vAlign w:val="center"/>
-            <w:hideMark/>
-          </w:tcPr>
-          <w:p>
-            <w:pPr>
-              <w:spacing w:after="0" w:line="240" w:lineRule="auto"/>
-              <w:rPr>
-                <w:rFonts w:ascii="Times New Roman" w:eastAsia="Times New Roman" w:hAnsi="Times New Roman" w:cs="Times New Roman"/>
-                <w:sz w:val="24"/>
-                <w:szCs w:val="24"/>
-              </w:rPr>
-            </w:pPr>
-            <w:r>
-              <w:rPr>
-                <w:rFonts w:ascii="Times New Roman" w:eastAsia="Times New Roman" w:hAnsi="Times New Roman" w:cs="Times New Roman"/>
-                <w:sz w:val="24"/>
-                <w:szCs w:val="24"/>
-              </w:rPr>
-              <w:lastRenderedPageBreak/>
-              <w:t>- Identify key correlations</w:t>
-            </w:r>
-            <w:r>
-              <w:rPr>
-                <w:rFonts w:ascii="Times New Roman" w:eastAsia="Times New Roman" w:hAnsi="Times New Roman" w:cs="Times New Roman"/>
-                <w:sz w:val="24"/>
-                <w:szCs w:val="24"/>
-              </w:rPr>
-              <w:br/>
-            </w:r>
-            <w:r>
-              <w:rPr>
-                <w:rFonts w:ascii="Times New Roman" w:eastAsia="Times New Roman" w:hAnsi="Times New Roman" w:cs="Times New Roman"/>
-                <w:sz w:val="24"/>
-                <w:szCs w:val="24"/>
-              </w:rPr>
-              <w:lastRenderedPageBreak/>
-              <w:t>- Analyze distributions and anomalies</w:t>
-            </w:r>
-            <w:r>
-              <w:rPr>
-                <w:rFonts w:ascii="Times New Roman" w:eastAsia="Times New Roman" w:hAnsi="Times New Roman" w:cs="Times New Roman"/>
-                <w:sz w:val="24"/>
-                <w:szCs w:val="24"/>
-              </w:rPr>
-              <w:br/>
-              <w:t>- Detect seasonal or regional delay trends</w:t>
+              <w:t>trends</w:t>
             </w:r>
           </w:p>
         </w:tc>
@@ -2521,7 +2487,6 @@
                 <w:sz w:val="24"/>
                 <w:szCs w:val="24"/>
               </w:rPr>
-              <w:lastRenderedPageBreak/>
               <w:t>Jupyter</w:t>
             </w:r>
             <w:proofErr w:type="spellEnd"/>
@@ -3853,7 +3818,6 @@
                 <w:sz w:val="24"/>
                 <w:szCs w:val="24"/>
               </w:rPr>
-              <w:lastRenderedPageBreak/>
               <w:t>4. Supplier Reliability</w:t>
             </w:r>
           </w:p>
@@ -3954,6 +3918,7 @@
                 <w:sz w:val="24"/>
                 <w:szCs w:val="24"/>
               </w:rPr>
+              <w:lastRenderedPageBreak/>
               <w:t>5. Driver &amp; Vehicle Performance</w:t>
             </w:r>
           </w:p>

</xml_diff>

<commit_message>
work on categorical values
</commit_message>
<xml_diff>
--- a/Project Scope Plan.docx
+++ b/Project Scope Plan.docx
@@ -595,7 +595,14 @@
                 <w:rFonts w:ascii="Courier New" w:eastAsia="Times New Roman" w:hAnsi="Courier New" w:cs="Courier New"/>
                 <w:sz w:val="20"/>
               </w:rPr>
-              <w:t>timestamp</w:t>
+              <w:t>T</w:t>
+            </w:r>
+            <w:r>
+              <w:rPr>
+                <w:rFonts w:ascii="Courier New" w:eastAsia="Times New Roman" w:hAnsi="Courier New" w:cs="Courier New"/>
+                <w:sz w:val="20"/>
+              </w:rPr>
+              <w:t>imestamp</w:t>
             </w:r>
           </w:p>
         </w:tc>

</xml_diff>